<commit_message>
Spiele filtern und Filter zurücksetzen funktioniert
</commit_message>
<xml_diff>
--- a/doku.docx
+++ b/doku.docx
@@ -664,7 +664,7 @@
         <w:pStyle w:val="Titel"/>
         <w:spacing w:line="360" w:lineRule="auto"/>
       </w:pPr>
-      <w:bookmarkStart w:id="0" w:name="_Toc451438197"/>
+      <w:bookmarkStart w:id="0" w:name="_Toc451594878"/>
       <w:r>
         <w:lastRenderedPageBreak/>
         <w:t>Inhaltsverzeichnis</w:t>
@@ -711,7 +711,7 @@
         </w:rPr>
         <w:fldChar w:fldCharType="separate"/>
       </w:r>
-      <w:hyperlink w:anchor="_Toc451438197" w:history="1">
+      <w:hyperlink w:anchor="_Toc451594878" w:history="1">
         <w:r>
           <w:rPr>
             <w:rStyle w:val="Hyperlink"/>
@@ -751,7 +751,7 @@
           <w:rPr>
             <w:noProof/>
           </w:rPr>
-          <w:instrText xml:space="preserve"> PAGEREF _Toc451438197 \h </w:instrText>
+          <w:instrText xml:space="preserve"> PAGEREF _Toc451594878 \h </w:instrText>
         </w:r>
         <w:r>
           <w:rPr>
@@ -769,6 +769,794 @@
             <w:noProof/>
           </w:rPr>
           <w:t>1</w:t>
+        </w:r>
+        <w:r>
+          <w:rPr>
+            <w:noProof/>
+          </w:rPr>
+          <w:fldChar w:fldCharType="end"/>
+        </w:r>
+      </w:hyperlink>
+    </w:p>
+    <w:p>
+      <w:pPr>
+        <w:pStyle w:val="Verzeichnis1"/>
+        <w:rPr>
+          <w:rFonts w:eastAsiaTheme="minorEastAsia"/>
+          <w:noProof/>
+          <w:sz w:val="22"/>
+          <w:szCs w:val="22"/>
+        </w:rPr>
+      </w:pPr>
+      <w:hyperlink w:anchor="_Toc451594879" w:history="1">
+        <w:r>
+          <w:rPr>
+            <w:rStyle w:val="Hyperlink"/>
+            <w:noProof/>
+          </w:rPr>
+          <w:t>1</w:t>
+        </w:r>
+        <w:r>
+          <w:rPr>
+            <w:rFonts w:eastAsiaTheme="minorEastAsia"/>
+            <w:noProof/>
+            <w:sz w:val="22"/>
+            <w:szCs w:val="22"/>
+          </w:rPr>
+          <w:tab/>
+        </w:r>
+        <w:r>
+          <w:rPr>
+            <w:rStyle w:val="Hyperlink"/>
+            <w:noProof/>
+          </w:rPr>
+          <w:t>Vorgehen und Designentscheidungen</w:t>
+        </w:r>
+        <w:r>
+          <w:rPr>
+            <w:noProof/>
+          </w:rPr>
+          <w:tab/>
+        </w:r>
+        <w:r>
+          <w:rPr>
+            <w:noProof/>
+          </w:rPr>
+          <w:fldChar w:fldCharType="begin"/>
+        </w:r>
+        <w:r>
+          <w:rPr>
+            <w:noProof/>
+          </w:rPr>
+          <w:instrText xml:space="preserve"> PAGEREF _Toc451594879 \h </w:instrText>
+        </w:r>
+        <w:r>
+          <w:rPr>
+            <w:noProof/>
+          </w:rPr>
+        </w:r>
+        <w:r>
+          <w:rPr>
+            <w:noProof/>
+          </w:rPr>
+          <w:fldChar w:fldCharType="separate"/>
+        </w:r>
+        <w:r>
+          <w:rPr>
+            <w:noProof/>
+          </w:rPr>
+          <w:t>2</w:t>
+        </w:r>
+        <w:r>
+          <w:rPr>
+            <w:noProof/>
+          </w:rPr>
+          <w:fldChar w:fldCharType="end"/>
+        </w:r>
+      </w:hyperlink>
+    </w:p>
+    <w:p>
+      <w:pPr>
+        <w:pStyle w:val="Verzeichnis2"/>
+        <w:rPr>
+          <w:rFonts w:eastAsiaTheme="minorEastAsia"/>
+          <w:noProof/>
+          <w:sz w:val="22"/>
+          <w:szCs w:val="22"/>
+        </w:rPr>
+      </w:pPr>
+      <w:hyperlink w:anchor="_Toc451594880" w:history="1">
+        <w:r>
+          <w:rPr>
+            <w:rStyle w:val="Hyperlink"/>
+            <w:rFonts w:cstheme="minorHAnsi"/>
+            <w:noProof/>
+            <w:snapToGrid w:val="0"/>
+            <w:w w:val="0"/>
+          </w:rPr>
+          <w:t>1.1</w:t>
+        </w:r>
+        <w:r>
+          <w:rPr>
+            <w:rFonts w:eastAsiaTheme="minorEastAsia"/>
+            <w:noProof/>
+            <w:sz w:val="22"/>
+            <w:szCs w:val="22"/>
+          </w:rPr>
+          <w:tab/>
+        </w:r>
+        <w:r>
+          <w:rPr>
+            <w:rStyle w:val="Hyperlink"/>
+            <w:noProof/>
+          </w:rPr>
+          <w:t>Anforderungen</w:t>
+        </w:r>
+        <w:r>
+          <w:rPr>
+            <w:noProof/>
+          </w:rPr>
+          <w:tab/>
+        </w:r>
+        <w:r>
+          <w:rPr>
+            <w:noProof/>
+          </w:rPr>
+          <w:fldChar w:fldCharType="begin"/>
+        </w:r>
+        <w:r>
+          <w:rPr>
+            <w:noProof/>
+          </w:rPr>
+          <w:instrText xml:space="preserve"> PAGEREF _Toc451594880 \h </w:instrText>
+        </w:r>
+        <w:r>
+          <w:rPr>
+            <w:noProof/>
+          </w:rPr>
+        </w:r>
+        <w:r>
+          <w:rPr>
+            <w:noProof/>
+          </w:rPr>
+          <w:fldChar w:fldCharType="separate"/>
+        </w:r>
+        <w:r>
+          <w:rPr>
+            <w:noProof/>
+          </w:rPr>
+          <w:t>2</w:t>
+        </w:r>
+        <w:r>
+          <w:rPr>
+            <w:noProof/>
+          </w:rPr>
+          <w:fldChar w:fldCharType="end"/>
+        </w:r>
+      </w:hyperlink>
+    </w:p>
+    <w:p>
+      <w:pPr>
+        <w:pStyle w:val="Verzeichnis2"/>
+        <w:rPr>
+          <w:rFonts w:eastAsiaTheme="minorEastAsia"/>
+          <w:noProof/>
+          <w:sz w:val="22"/>
+          <w:szCs w:val="22"/>
+        </w:rPr>
+      </w:pPr>
+      <w:hyperlink w:anchor="_Toc451594881" w:history="1">
+        <w:r>
+          <w:rPr>
+            <w:rStyle w:val="Hyperlink"/>
+            <w:rFonts w:cstheme="minorHAnsi"/>
+            <w:noProof/>
+            <w:snapToGrid w:val="0"/>
+            <w:w w:val="0"/>
+          </w:rPr>
+          <w:t>1.2</w:t>
+        </w:r>
+        <w:r>
+          <w:rPr>
+            <w:rFonts w:eastAsiaTheme="minorEastAsia"/>
+            <w:noProof/>
+            <w:sz w:val="22"/>
+            <w:szCs w:val="22"/>
+          </w:rPr>
+          <w:tab/>
+        </w:r>
+        <w:r>
+          <w:rPr>
+            <w:rStyle w:val="Hyperlink"/>
+            <w:noProof/>
+          </w:rPr>
+          <w:t>Navigationskonzept</w:t>
+        </w:r>
+        <w:r>
+          <w:rPr>
+            <w:noProof/>
+          </w:rPr>
+          <w:tab/>
+        </w:r>
+        <w:r>
+          <w:rPr>
+            <w:noProof/>
+          </w:rPr>
+          <w:fldChar w:fldCharType="begin"/>
+        </w:r>
+        <w:r>
+          <w:rPr>
+            <w:noProof/>
+          </w:rPr>
+          <w:instrText xml:space="preserve"> PAGEREF _Toc451594881 \h </w:instrText>
+        </w:r>
+        <w:r>
+          <w:rPr>
+            <w:noProof/>
+          </w:rPr>
+        </w:r>
+        <w:r>
+          <w:rPr>
+            <w:noProof/>
+          </w:rPr>
+          <w:fldChar w:fldCharType="separate"/>
+        </w:r>
+        <w:r>
+          <w:rPr>
+            <w:noProof/>
+          </w:rPr>
+          <w:t>2</w:t>
+        </w:r>
+        <w:r>
+          <w:rPr>
+            <w:noProof/>
+          </w:rPr>
+          <w:fldChar w:fldCharType="end"/>
+        </w:r>
+      </w:hyperlink>
+    </w:p>
+    <w:p>
+      <w:pPr>
+        <w:pStyle w:val="Verzeichnis2"/>
+        <w:rPr>
+          <w:rFonts w:eastAsiaTheme="minorEastAsia"/>
+          <w:noProof/>
+          <w:sz w:val="22"/>
+          <w:szCs w:val="22"/>
+        </w:rPr>
+      </w:pPr>
+      <w:hyperlink w:anchor="_Toc451594882" w:history="1">
+        <w:r>
+          <w:rPr>
+            <w:rStyle w:val="Hyperlink"/>
+            <w:rFonts w:cstheme="minorHAnsi"/>
+            <w:noProof/>
+            <w:snapToGrid w:val="0"/>
+            <w:w w:val="0"/>
+          </w:rPr>
+          <w:t>1.3</w:t>
+        </w:r>
+        <w:r>
+          <w:rPr>
+            <w:rFonts w:eastAsiaTheme="minorEastAsia"/>
+            <w:noProof/>
+            <w:sz w:val="22"/>
+            <w:szCs w:val="22"/>
+          </w:rPr>
+          <w:tab/>
+        </w:r>
+        <w:r>
+          <w:rPr>
+            <w:rStyle w:val="Hyperlink"/>
+            <w:noProof/>
+          </w:rPr>
+          <w:t>Allgemeine Designentscheidungen</w:t>
+        </w:r>
+        <w:r>
+          <w:rPr>
+            <w:noProof/>
+          </w:rPr>
+          <w:tab/>
+        </w:r>
+        <w:r>
+          <w:rPr>
+            <w:noProof/>
+          </w:rPr>
+          <w:fldChar w:fldCharType="begin"/>
+        </w:r>
+        <w:r>
+          <w:rPr>
+            <w:noProof/>
+          </w:rPr>
+          <w:instrText xml:space="preserve"> PAGEREF _Toc451594882 \h </w:instrText>
+        </w:r>
+        <w:r>
+          <w:rPr>
+            <w:noProof/>
+          </w:rPr>
+        </w:r>
+        <w:r>
+          <w:rPr>
+            <w:noProof/>
+          </w:rPr>
+          <w:fldChar w:fldCharType="separate"/>
+        </w:r>
+        <w:r>
+          <w:rPr>
+            <w:noProof/>
+          </w:rPr>
+          <w:t>3</w:t>
+        </w:r>
+        <w:r>
+          <w:rPr>
+            <w:noProof/>
+          </w:rPr>
+          <w:fldChar w:fldCharType="end"/>
+        </w:r>
+      </w:hyperlink>
+    </w:p>
+    <w:p>
+      <w:pPr>
+        <w:pStyle w:val="Verzeichnis1"/>
+        <w:rPr>
+          <w:rFonts w:eastAsiaTheme="minorEastAsia"/>
+          <w:noProof/>
+          <w:sz w:val="22"/>
+          <w:szCs w:val="22"/>
+        </w:rPr>
+      </w:pPr>
+      <w:hyperlink w:anchor="_Toc451594883" w:history="1">
+        <w:r>
+          <w:rPr>
+            <w:rStyle w:val="Hyperlink"/>
+            <w:noProof/>
+          </w:rPr>
+          <w:t>2</w:t>
+        </w:r>
+        <w:r>
+          <w:rPr>
+            <w:rFonts w:eastAsiaTheme="minorEastAsia"/>
+            <w:noProof/>
+            <w:sz w:val="22"/>
+            <w:szCs w:val="22"/>
+          </w:rPr>
+          <w:tab/>
+        </w:r>
+        <w:r>
+          <w:rPr>
+            <w:rStyle w:val="Hyperlink"/>
+            <w:noProof/>
+          </w:rPr>
+          <w:t>Installationsanleitung</w:t>
+        </w:r>
+        <w:r>
+          <w:rPr>
+            <w:noProof/>
+          </w:rPr>
+          <w:tab/>
+        </w:r>
+        <w:r>
+          <w:rPr>
+            <w:noProof/>
+          </w:rPr>
+          <w:fldChar w:fldCharType="begin"/>
+        </w:r>
+        <w:r>
+          <w:rPr>
+            <w:noProof/>
+          </w:rPr>
+          <w:instrText xml:space="preserve"> PAGEREF _Toc451594883 \h </w:instrText>
+        </w:r>
+        <w:r>
+          <w:rPr>
+            <w:noProof/>
+          </w:rPr>
+        </w:r>
+        <w:r>
+          <w:rPr>
+            <w:noProof/>
+          </w:rPr>
+          <w:fldChar w:fldCharType="separate"/>
+        </w:r>
+        <w:r>
+          <w:rPr>
+            <w:noProof/>
+          </w:rPr>
+          <w:t>4</w:t>
+        </w:r>
+        <w:r>
+          <w:rPr>
+            <w:noProof/>
+          </w:rPr>
+          <w:fldChar w:fldCharType="end"/>
+        </w:r>
+      </w:hyperlink>
+    </w:p>
+    <w:p>
+      <w:pPr>
+        <w:pStyle w:val="Verzeichnis1"/>
+        <w:rPr>
+          <w:rFonts w:eastAsiaTheme="minorEastAsia"/>
+          <w:noProof/>
+          <w:sz w:val="22"/>
+          <w:szCs w:val="22"/>
+        </w:rPr>
+      </w:pPr>
+      <w:hyperlink w:anchor="_Toc451594884" w:history="1">
+        <w:r>
+          <w:rPr>
+            <w:rStyle w:val="Hyperlink"/>
+            <w:noProof/>
+          </w:rPr>
+          <w:t>3</w:t>
+        </w:r>
+        <w:r>
+          <w:rPr>
+            <w:rFonts w:eastAsiaTheme="minorEastAsia"/>
+            <w:noProof/>
+            <w:sz w:val="22"/>
+            <w:szCs w:val="22"/>
+          </w:rPr>
+          <w:tab/>
+        </w:r>
+        <w:r>
+          <w:rPr>
+            <w:rStyle w:val="Hyperlink"/>
+            <w:noProof/>
+          </w:rPr>
+          <w:t>Beschreibung der Datenbank</w:t>
+        </w:r>
+        <w:r>
+          <w:rPr>
+            <w:noProof/>
+          </w:rPr>
+          <w:tab/>
+        </w:r>
+        <w:r>
+          <w:rPr>
+            <w:noProof/>
+          </w:rPr>
+          <w:fldChar w:fldCharType="begin"/>
+        </w:r>
+        <w:r>
+          <w:rPr>
+            <w:noProof/>
+          </w:rPr>
+          <w:instrText xml:space="preserve"> PAGEREF _Toc451594884 \h </w:instrText>
+        </w:r>
+        <w:r>
+          <w:rPr>
+            <w:noProof/>
+          </w:rPr>
+        </w:r>
+        <w:r>
+          <w:rPr>
+            <w:noProof/>
+          </w:rPr>
+          <w:fldChar w:fldCharType="separate"/>
+        </w:r>
+        <w:r>
+          <w:rPr>
+            <w:noProof/>
+          </w:rPr>
+          <w:t>4</w:t>
+        </w:r>
+        <w:r>
+          <w:rPr>
+            <w:noProof/>
+          </w:rPr>
+          <w:fldChar w:fldCharType="end"/>
+        </w:r>
+      </w:hyperlink>
+    </w:p>
+    <w:p>
+      <w:pPr>
+        <w:pStyle w:val="Verzeichnis1"/>
+        <w:rPr>
+          <w:rFonts w:eastAsiaTheme="minorEastAsia"/>
+          <w:noProof/>
+          <w:sz w:val="22"/>
+          <w:szCs w:val="22"/>
+        </w:rPr>
+      </w:pPr>
+      <w:hyperlink w:anchor="_Toc451594885" w:history="1">
+        <w:r>
+          <w:rPr>
+            <w:rStyle w:val="Hyperlink"/>
+            <w:noProof/>
+          </w:rPr>
+          <w:t>4</w:t>
+        </w:r>
+        <w:r>
+          <w:rPr>
+            <w:rFonts w:eastAsiaTheme="minorEastAsia"/>
+            <w:noProof/>
+            <w:sz w:val="22"/>
+            <w:szCs w:val="22"/>
+          </w:rPr>
+          <w:tab/>
+        </w:r>
+        <w:r>
+          <w:rPr>
+            <w:rStyle w:val="Hyperlink"/>
+            <w:noProof/>
+          </w:rPr>
+          <w:t>Beschreibung der Anwendung</w:t>
+        </w:r>
+        <w:r>
+          <w:rPr>
+            <w:noProof/>
+          </w:rPr>
+          <w:tab/>
+        </w:r>
+        <w:r>
+          <w:rPr>
+            <w:noProof/>
+          </w:rPr>
+          <w:fldChar w:fldCharType="begin"/>
+        </w:r>
+        <w:r>
+          <w:rPr>
+            <w:noProof/>
+          </w:rPr>
+          <w:instrText xml:space="preserve"> PAGEREF _Toc451594885 \h </w:instrText>
+        </w:r>
+        <w:r>
+          <w:rPr>
+            <w:noProof/>
+          </w:rPr>
+        </w:r>
+        <w:r>
+          <w:rPr>
+            <w:noProof/>
+          </w:rPr>
+          <w:fldChar w:fldCharType="separate"/>
+        </w:r>
+        <w:r>
+          <w:rPr>
+            <w:noProof/>
+          </w:rPr>
+          <w:t>4</w:t>
+        </w:r>
+        <w:r>
+          <w:rPr>
+            <w:noProof/>
+          </w:rPr>
+          <w:fldChar w:fldCharType="end"/>
+        </w:r>
+      </w:hyperlink>
+    </w:p>
+    <w:p>
+      <w:pPr>
+        <w:pStyle w:val="Verzeichnis2"/>
+        <w:rPr>
+          <w:rFonts w:eastAsiaTheme="minorEastAsia"/>
+          <w:noProof/>
+          <w:sz w:val="22"/>
+          <w:szCs w:val="22"/>
+        </w:rPr>
+      </w:pPr>
+      <w:hyperlink w:anchor="_Toc451594886" w:history="1">
+        <w:r>
+          <w:rPr>
+            <w:rStyle w:val="Hyperlink"/>
+            <w:rFonts w:cstheme="minorHAnsi"/>
+            <w:noProof/>
+            <w:snapToGrid w:val="0"/>
+            <w:w w:val="0"/>
+          </w:rPr>
+          <w:t>4.1</w:t>
+        </w:r>
+        <w:r>
+          <w:rPr>
+            <w:rFonts w:eastAsiaTheme="minorEastAsia"/>
+            <w:noProof/>
+            <w:sz w:val="22"/>
+            <w:szCs w:val="22"/>
+          </w:rPr>
+          <w:tab/>
+        </w:r>
+        <w:r>
+          <w:rPr>
+            <w:rStyle w:val="Hyperlink"/>
+            <w:noProof/>
+          </w:rPr>
+          <w:t>Der Controller index.php</w:t>
+        </w:r>
+        <w:r>
+          <w:rPr>
+            <w:noProof/>
+          </w:rPr>
+          <w:tab/>
+        </w:r>
+        <w:r>
+          <w:rPr>
+            <w:noProof/>
+          </w:rPr>
+          <w:fldChar w:fldCharType="begin"/>
+        </w:r>
+        <w:r>
+          <w:rPr>
+            <w:noProof/>
+          </w:rPr>
+          <w:instrText xml:space="preserve"> PAGEREF _Toc451594886 \h </w:instrText>
+        </w:r>
+        <w:r>
+          <w:rPr>
+            <w:noProof/>
+          </w:rPr>
+        </w:r>
+        <w:r>
+          <w:rPr>
+            <w:noProof/>
+          </w:rPr>
+          <w:fldChar w:fldCharType="separate"/>
+        </w:r>
+        <w:r>
+          <w:rPr>
+            <w:noProof/>
+          </w:rPr>
+          <w:t>4</w:t>
+        </w:r>
+        <w:r>
+          <w:rPr>
+            <w:noProof/>
+          </w:rPr>
+          <w:fldChar w:fldCharType="end"/>
+        </w:r>
+      </w:hyperlink>
+    </w:p>
+    <w:p>
+      <w:pPr>
+        <w:pStyle w:val="Verzeichnis2"/>
+        <w:rPr>
+          <w:rFonts w:eastAsiaTheme="minorEastAsia"/>
+          <w:noProof/>
+          <w:sz w:val="22"/>
+          <w:szCs w:val="22"/>
+        </w:rPr>
+      </w:pPr>
+      <w:hyperlink w:anchor="_Toc451594887" w:history="1">
+        <w:r>
+          <w:rPr>
+            <w:rStyle w:val="Hyperlink"/>
+            <w:rFonts w:cstheme="minorHAnsi"/>
+            <w:noProof/>
+            <w:snapToGrid w:val="0"/>
+            <w:w w:val="0"/>
+          </w:rPr>
+          <w:t>4.2</w:t>
+        </w:r>
+        <w:r>
+          <w:rPr>
+            <w:rFonts w:eastAsiaTheme="minorEastAsia"/>
+            <w:noProof/>
+            <w:sz w:val="22"/>
+            <w:szCs w:val="22"/>
+          </w:rPr>
+          <w:tab/>
+        </w:r>
+        <w:r>
+          <w:rPr>
+            <w:rStyle w:val="Hyperlink"/>
+            <w:noProof/>
+          </w:rPr>
+          <w:t>Klassenmodell</w:t>
+        </w:r>
+        <w:r>
+          <w:rPr>
+            <w:noProof/>
+          </w:rPr>
+          <w:tab/>
+        </w:r>
+        <w:r>
+          <w:rPr>
+            <w:noProof/>
+          </w:rPr>
+          <w:fldChar w:fldCharType="begin"/>
+        </w:r>
+        <w:r>
+          <w:rPr>
+            <w:noProof/>
+          </w:rPr>
+          <w:instrText xml:space="preserve"> PAGEREF _Toc451594887 \h </w:instrText>
+        </w:r>
+        <w:r>
+          <w:rPr>
+            <w:noProof/>
+          </w:rPr>
+        </w:r>
+        <w:r>
+          <w:rPr>
+            <w:noProof/>
+          </w:rPr>
+          <w:fldChar w:fldCharType="separate"/>
+        </w:r>
+        <w:r>
+          <w:rPr>
+            <w:noProof/>
+          </w:rPr>
+          <w:t>4</w:t>
+        </w:r>
+        <w:r>
+          <w:rPr>
+            <w:noProof/>
+          </w:rPr>
+          <w:fldChar w:fldCharType="end"/>
+        </w:r>
+      </w:hyperlink>
+    </w:p>
+    <w:p>
+      <w:pPr>
+        <w:pStyle w:val="Verzeichnis2"/>
+        <w:rPr>
+          <w:rFonts w:eastAsiaTheme="minorEastAsia"/>
+          <w:noProof/>
+          <w:sz w:val="22"/>
+          <w:szCs w:val="22"/>
+        </w:rPr>
+      </w:pPr>
+      <w:hyperlink w:anchor="_Toc451594888" w:history="1">
+        <w:r>
+          <w:rPr>
+            <w:rStyle w:val="Hyperlink"/>
+            <w:rFonts w:cstheme="minorHAnsi"/>
+            <w:noProof/>
+            <w:snapToGrid w:val="0"/>
+            <w:w w:val="0"/>
+          </w:rPr>
+          <w:t>4.3</w:t>
+        </w:r>
+        <w:r>
+          <w:rPr>
+            <w:rFonts w:eastAsiaTheme="minorEastAsia"/>
+            <w:noProof/>
+            <w:sz w:val="22"/>
+            <w:szCs w:val="22"/>
+          </w:rPr>
+          <w:tab/>
+        </w:r>
+        <w:r>
+          <w:rPr>
+            <w:rStyle w:val="Hyperlink"/>
+            <w:noProof/>
+          </w:rPr>
+          <w:t>Weitere Klassen</w:t>
+        </w:r>
+        <w:r>
+          <w:rPr>
+            <w:noProof/>
+          </w:rPr>
+          <w:tab/>
+        </w:r>
+        <w:r>
+          <w:rPr>
+            <w:noProof/>
+          </w:rPr>
+          <w:fldChar w:fldCharType="begin"/>
+        </w:r>
+        <w:r>
+          <w:rPr>
+            <w:noProof/>
+          </w:rPr>
+          <w:instrText xml:space="preserve"> PAGEREF _Toc451594888 \h </w:instrText>
+        </w:r>
+        <w:r>
+          <w:rPr>
+            <w:noProof/>
+          </w:rPr>
+        </w:r>
+        <w:r>
+          <w:rPr>
+            <w:noProof/>
+          </w:rPr>
+          <w:fldChar w:fldCharType="separate"/>
+        </w:r>
+        <w:r>
+          <w:rPr>
+            <w:noProof/>
+          </w:rPr>
+          <w:t>6</w:t>
         </w:r>
         <w:r>
           <w:rPr>
@@ -800,17 +1588,21 @@
       <w:pPr>
         <w:pStyle w:val="berschrift1"/>
       </w:pPr>
+      <w:bookmarkStart w:id="1" w:name="_Toc451594879"/>
       <w:r>
         <w:t>Vorgehen und Designentscheidungen</w:t>
       </w:r>
+      <w:bookmarkEnd w:id="1"/>
     </w:p>
     <w:p>
       <w:pPr>
         <w:pStyle w:val="berschrift2"/>
       </w:pPr>
+      <w:bookmarkStart w:id="2" w:name="_Toc451594880"/>
       <w:r>
         <w:t>Anforderungen</w:t>
       </w:r>
+      <w:bookmarkEnd w:id="2"/>
     </w:p>
     <w:p>
       <w:r>
@@ -861,9 +1653,11 @@
       <w:pPr>
         <w:pStyle w:val="berschrift2"/>
       </w:pPr>
+      <w:bookmarkStart w:id="3" w:name="_Toc451594881"/>
       <w:r>
         <w:t>Navigationskonzept</w:t>
       </w:r>
+      <w:bookmarkEnd w:id="3"/>
     </w:p>
     <w:p>
       <w:r>
@@ -961,9 +1755,11 @@
       <w:pPr>
         <w:pStyle w:val="berschrift2"/>
       </w:pPr>
-      <w:r>
-        <w:t>Vorbereitende Entwicklungsmaßnahmen</w:t>
-      </w:r>
+      <w:bookmarkStart w:id="4" w:name="_Toc451594882"/>
+      <w:r>
+        <w:t>Allgemeine Designentscheidungen</w:t>
+      </w:r>
+      <w:bookmarkEnd w:id="4"/>
     </w:p>
     <w:p>
       <w:r>
@@ -977,9 +1773,9 @@
               <wp:align>left</wp:align>
             </wp:positionH>
             <wp:positionV relativeFrom="margin">
-              <wp:posOffset>4202430</wp:posOffset>
+              <wp:posOffset>4231640</wp:posOffset>
             </wp:positionV>
-            <wp:extent cx="2234565" cy="2849245"/>
+            <wp:extent cx="2237105" cy="2849880"/>
             <wp:effectExtent l="19050" t="0" r="0" b="0"/>
             <wp:wrapSquare wrapText="bothSides"/>
             <wp:docPr id="3" name="Grafik 2" descr="mvc kniffelprojekt.png"/>
@@ -1002,7 +1798,7 @@
                   <pic:spPr>
                     <a:xfrm>
                       <a:off x="0" y="0"/>
-                      <a:ext cx="2234565" cy="2849245"/>
+                      <a:ext cx="2237105" cy="2849880"/>
                     </a:xfrm>
                     <a:prstGeom prst="rect">
                       <a:avLst/>
@@ -1068,7 +1864,13 @@
         <w:t xml:space="preserve"> </w:t>
       </w:r>
       <w:r>
-        <w:t xml:space="preserve">daran wurde ein Klassenmodell erstellt, mit dem es möglich ist, ein </w:t>
+        <w:t xml:space="preserve">daran wurde </w:t>
+      </w:r>
+      <w:r>
+        <w:t>das Kern-</w:t>
+      </w:r>
+      <w:r>
+        <w:t xml:space="preserve">Klassenmodell erstellt, mit dem es möglich ist, ein </w:t>
       </w:r>
       <w:proofErr w:type="spellStart"/>
       <w:r>
@@ -1085,37 +1887,383 @@
         <w:t>.</w:t>
       </w:r>
     </w:p>
-    <w:p/>
+    <w:p>
+      <w:r>
+        <w:t xml:space="preserve">Da bei diesem Spiel mehrere Nutzer gleichzeitig an einem Endgerät </w:t>
+      </w:r>
+      <w:r>
+        <w:t xml:space="preserve">gegeneinander spielen, unterscheidet sich die Anwendung von einer klassischen Sitzungsverwaltung. Eine Sitzung wird nicht durch die Authentifizierung eines Spielers, sondern durch die </w:t>
+      </w:r>
+      <w:r>
+        <w:lastRenderedPageBreak/>
+        <w:t>Authentifizierung mehrerer Spieler gestartet. Eine Sitzung ist also ein gestartetes Spiel mit mehreren authentifizierten Spielern auf einem Gerät.</w:t>
+      </w:r>
+    </w:p>
     <w:p>
       <w:pPr>
         <w:pStyle w:val="berschrift1"/>
       </w:pPr>
+      <w:bookmarkStart w:id="5" w:name="_Toc451594883"/>
+      <w:r>
+        <w:t>Installationsanleitung</w:t>
+      </w:r>
+      <w:bookmarkEnd w:id="5"/>
+    </w:p>
+    <w:p>
+      <w:pPr>
+        <w:pStyle w:val="berschrift1"/>
+      </w:pPr>
+      <w:bookmarkStart w:id="6" w:name="_Toc451594884"/>
+      <w:r>
+        <w:t>Beschreibung der Datenbank</w:t>
+      </w:r>
+      <w:bookmarkEnd w:id="6"/>
+    </w:p>
+    <w:p>
+      <w:pPr>
+        <w:pStyle w:val="berschrift1"/>
+      </w:pPr>
+      <w:bookmarkStart w:id="7" w:name="_Toc451594885"/>
+      <w:r>
+        <w:t>Beschreibung der Anwendung</w:t>
+      </w:r>
+      <w:bookmarkEnd w:id="7"/>
+    </w:p>
+    <w:p>
+      <w:pPr>
+        <w:pStyle w:val="berschrift2"/>
+      </w:pPr>
+      <w:bookmarkStart w:id="8" w:name="_Toc451594886"/>
+      <w:r>
+        <w:t>Der Controller index.php</w:t>
+      </w:r>
+      <w:bookmarkEnd w:id="8"/>
+    </w:p>
+    <w:p>
+      <w:r>
+        <w:t>Für die Ausführung der Anwendung ist der Controller verantwortlich. Dieser Controller wird durch die index.php repräsentiert. Beim Aufruf dieses Controllers wird die config.php aufgerufe</w:t>
+      </w:r>
+      <w:r>
+        <w:t>n</w:t>
+      </w:r>
+      <w:r>
+        <w:t>.</w:t>
+      </w:r>
+      <w:r>
+        <w:t xml:space="preserve"> Für jede unterschiedliche Aktion in der Anwendung (Button-Klicks) ist in der index.php ein Programmablauf beschrieben, der bei einer Aktion ausgeführt wird. Zur Seitenanzeige wird in diesen Programmabläufen die statische Funktion render($</w:t>
+      </w:r>
+      <w:proofErr w:type="spellStart"/>
+      <w:r>
+        <w:t>template_path</w:t>
+      </w:r>
+      <w:proofErr w:type="spellEnd"/>
+      <w:r>
+        <w:t>, $</w:t>
+      </w:r>
+      <w:proofErr w:type="spellStart"/>
+      <w:r>
+        <w:t>data</w:t>
+      </w:r>
+      <w:proofErr w:type="spellEnd"/>
+      <w:r>
+        <w:t>) der Klasse Template aufgerufen, d</w:t>
+      </w:r>
+      <w:r>
+        <w:t>ie die übergebene Seite rendert</w:t>
+      </w:r>
+      <w:r>
+        <w:t xml:space="preserve"> und mit den übergebenen Daten versorgt. Die index.php hat ein Array $</w:t>
+      </w:r>
+      <w:proofErr w:type="spellStart"/>
+      <w:r>
+        <w:t>template_data</w:t>
+      </w:r>
+      <w:proofErr w:type="spellEnd"/>
+      <w:r>
+        <w:t xml:space="preserve">, das dieser Methode immer übergeben wird. Vor dem aufruf der Render-Funktion müssen der </w:t>
+      </w:r>
+      <w:r>
+        <w:t>$</w:t>
+      </w:r>
+      <w:proofErr w:type="spellStart"/>
+      <w:r>
+        <w:t>template_data</w:t>
+      </w:r>
+      <w:proofErr w:type="spellEnd"/>
+      <w:r>
+        <w:t xml:space="preserve"> folglich alle </w:t>
+      </w:r>
+      <w:r>
+        <w:t xml:space="preserve"> für die Anzeige </w:t>
+      </w:r>
+      <w:r>
+        <w:t>benötigten Daten hinzugefügt werden.</w:t>
+      </w:r>
+    </w:p>
+    <w:p>
+      <w:r>
+        <w:t xml:space="preserve">Um ein Spiel während der Gesamten Sitzung persistent halten zu können, wird es in der globalen Variable $_SESSION gespeichert. Allerdings wird dieses Spiel-Objekt nicht etwa erst bei Klick auf "Spiel starten" erzeugt, sondern bereits bei Start der Anwendung. Dies ist notwendig, da unter anderem der Login von bis zu 4 Spielern vor dem eigentlichen Spielstart </w:t>
+      </w:r>
+      <w:r>
+        <w:t>erfolgt, und die eingeloggten Spieler der Spiel-Instanz hinzugefügt werden müssen.</w:t>
+      </w:r>
+    </w:p>
+    <w:p>
+      <w:pPr>
+        <w:pStyle w:val="berschrift2"/>
+      </w:pPr>
+      <w:bookmarkStart w:id="9" w:name="_Toc451594887"/>
+      <w:r>
+        <w:t>Klassenmodell</w:t>
+      </w:r>
+      <w:bookmarkEnd w:id="9"/>
+    </w:p>
+    <w:p>
+      <w:r>
+        <w:t>Um die Kernfunktionalität unabhängig von Oberfläche und Datenbank nach dem MVC-Konzept zu implementieren, wurde ein Klassenkonzept entworfen, mit dem es theoretisch möglich ist, ein Spiel abzuwickeln bzw. zu simulieren.</w:t>
+      </w:r>
+    </w:p>
+    <w:p>
+      <w:r>
+        <w:t xml:space="preserve">Die Hauptklasse dieses Kerns ist die Klasse Spiel. Von hier aus wird das aktuelle Würfelspiel und die Spielkarten der Spieler verwaltet. Ein Spiel stellt für jeden Würfeldurchgang eine Instanz der Klasse </w:t>
+      </w:r>
+      <w:proofErr w:type="spellStart"/>
+      <w:r>
+        <w:t>WürfelSpiel</w:t>
+      </w:r>
+      <w:proofErr w:type="spellEnd"/>
+      <w:r>
+        <w:t xml:space="preserve"> bereit. Ein </w:t>
+      </w:r>
+      <w:proofErr w:type="spellStart"/>
+      <w:r>
+        <w:t>WürfelSpiel</w:t>
+      </w:r>
+      <w:proofErr w:type="spellEnd"/>
+      <w:r>
+        <w:t xml:space="preserve"> besteht aus 5 Würfeln, die entweder im Array Becher oder im Array Bank liegen können. Ein Würfel hat lediglich einen Wert und stellt eine Funktion zum setzen eines zufälligen </w:t>
+      </w:r>
       <w:r>
         <w:lastRenderedPageBreak/>
-        <w:t>Installationsanleitung</w:t>
-      </w:r>
-    </w:p>
-    <w:p>
-      <w:pPr>
-        <w:pStyle w:val="berschrift1"/>
-      </w:pPr>
-      <w:r>
-        <w:t>Beschreibung der Datenbank</w:t>
-      </w:r>
-    </w:p>
-    <w:p>
-      <w:pPr>
-        <w:pStyle w:val="berschrift1"/>
-      </w:pPr>
-      <w:r>
-        <w:t>Beschreibung der Anwendung</w:t>
-      </w:r>
+        <w:t xml:space="preserve">Wertes bereit. Wird die Funktion </w:t>
+      </w:r>
+      <w:proofErr w:type="spellStart"/>
+      <w:r>
+        <w:t>wuerfeln</w:t>
+      </w:r>
+      <w:proofErr w:type="spellEnd"/>
+      <w:r>
+        <w:t xml:space="preserve">() der Klasse </w:t>
+      </w:r>
+      <w:proofErr w:type="spellStart"/>
+      <w:r>
+        <w:t>WürfelSpiel</w:t>
+      </w:r>
+      <w:proofErr w:type="spellEnd"/>
+      <w:r>
+        <w:t xml:space="preserve"> aufgerufen</w:t>
+      </w:r>
+      <w:r>
+        <w:t>, werden für alle Würfel, die im Array Becher liegen neue Werte ermittelt.</w:t>
+      </w:r>
+      <w:r>
+        <w:t xml:space="preserve"> </w:t>
+      </w:r>
+      <w:r>
+        <w:t xml:space="preserve">In einer Instanz von </w:t>
+      </w:r>
+      <w:proofErr w:type="spellStart"/>
+      <w:r>
+        <w:t>WürfelSpiel</w:t>
+      </w:r>
+      <w:proofErr w:type="spellEnd"/>
+      <w:r>
+        <w:t xml:space="preserve"> kann maximal 3 mal (bzw. Wert der Konstante ANZAHLVERSUCHE) gewürfelt werden. Soll die Punktzahl eines Würfelbildes in der Spielkarte eines Spielers eingetragen werden, ist beim Spielkarten-Objekt des aktuellen Spielers (Attribut $</w:t>
+      </w:r>
+      <w:proofErr w:type="spellStart"/>
+      <w:r>
+        <w:t>aktuellerSpieler</w:t>
+      </w:r>
+      <w:proofErr w:type="spellEnd"/>
+      <w:r>
+        <w:t xml:space="preserve"> in Spiel) die entsprechende Funktion (zum Beispiel </w:t>
+      </w:r>
+      <w:proofErr w:type="spellStart"/>
+      <w:r>
+        <w:t>setEiner</w:t>
+      </w:r>
+      <w:proofErr w:type="spellEnd"/>
+      <w:r>
+        <w:t>($</w:t>
+      </w:r>
+      <w:proofErr w:type="spellStart"/>
+      <w:r>
+        <w:t>wuerfel</w:t>
+      </w:r>
+      <w:proofErr w:type="spellEnd"/>
+      <w:r>
+        <w:t xml:space="preserve">)) aufzurufen. Dieser Methode wird eine Array mit Würfeln (Becher + Bank) übergeben, die die Funktion </w:t>
+      </w:r>
+      <w:proofErr w:type="spellStart"/>
+      <w:r>
+        <w:t>getWuerfel</w:t>
+      </w:r>
+      <w:proofErr w:type="spellEnd"/>
+      <w:r>
+        <w:t xml:space="preserve">() der Klasse </w:t>
+      </w:r>
+      <w:proofErr w:type="spellStart"/>
+      <w:r>
+        <w:t>WürfelSpiel</w:t>
+      </w:r>
+      <w:proofErr w:type="spellEnd"/>
+      <w:r>
+        <w:t xml:space="preserve"> zurückliefert.</w:t>
+      </w:r>
+    </w:p>
+    <w:p>
+      <w:r>
+        <w:t xml:space="preserve">Da die Ermittlung der Punktzahl aus einem Würfelbild mitunter sehr </w:t>
+      </w:r>
+      <w:r>
+        <w:t>kompliziert</w:t>
+      </w:r>
+      <w:r>
+        <w:t xml:space="preserve"> ist, sind entsprechende Funktionen statisch in die Klasse Punkterechner ausgelagert. Für </w:t>
+      </w:r>
+      <w:r>
+        <w:t>komplizierte</w:t>
+      </w:r>
+      <w:r>
+        <w:t xml:space="preserve"> Würfelbilder (zum Beispiel Straße oder </w:t>
+      </w:r>
+      <w:proofErr w:type="spellStart"/>
+      <w:r>
+        <w:t>Full</w:t>
+      </w:r>
+      <w:proofErr w:type="spellEnd"/>
+      <w:r>
+        <w:t xml:space="preserve"> House) wird hier auch eine Prüfung vorgenommen, ob das Würfelbild überhaupt gewürfelt wurde.</w:t>
+      </w:r>
+    </w:p>
+    <w:p>
+      <w:r>
+        <w:rPr>
+          <w:noProof/>
+        </w:rPr>
+        <w:drawing>
+          <wp:inline distT="0" distB="0" distL="0" distR="0">
+            <wp:extent cx="5390515" cy="3646805"/>
+            <wp:effectExtent l="19050" t="0" r="635" b="0"/>
+            <wp:docPr id="7" name="Bild 7" descr="C:\Users\anwender\Desktop\KniffelCore.png"/>
+            <wp:cNvGraphicFramePr>
+              <a:graphicFrameLocks xmlns:a="http://schemas.openxmlformats.org/drawingml/2006/main" noChangeAspect="1"/>
+            </wp:cNvGraphicFramePr>
+            <a:graphic xmlns:a="http://schemas.openxmlformats.org/drawingml/2006/main">
+              <a:graphicData uri="http://schemas.openxmlformats.org/drawingml/2006/picture">
+                <pic:pic xmlns:pic="http://schemas.openxmlformats.org/drawingml/2006/picture">
+                  <pic:nvPicPr>
+                    <pic:cNvPr id="0" name="Picture 7" descr="C:\Users\anwender\Desktop\KniffelCore.png"/>
+                    <pic:cNvPicPr>
+                      <a:picLocks noChangeAspect="1" noChangeArrowheads="1"/>
+                    </pic:cNvPicPr>
+                  </pic:nvPicPr>
+                  <pic:blipFill>
+                    <a:blip r:embed="rId9" cstate="print"/>
+                    <a:srcRect/>
+                    <a:stretch>
+                      <a:fillRect/>
+                    </a:stretch>
+                  </pic:blipFill>
+                  <pic:spPr bwMode="auto">
+                    <a:xfrm>
+                      <a:off x="0" y="0"/>
+                      <a:ext cx="5390515" cy="3646805"/>
+                    </a:xfrm>
+                    <a:prstGeom prst="rect">
+                      <a:avLst/>
+                    </a:prstGeom>
+                    <a:noFill/>
+                    <a:ln w="9525">
+                      <a:noFill/>
+                      <a:miter lim="800000"/>
+                      <a:headEnd/>
+                      <a:tailEnd/>
+                    </a:ln>
+                  </pic:spPr>
+                </pic:pic>
+              </a:graphicData>
+            </a:graphic>
+          </wp:inline>
+        </w:drawing>
+      </w:r>
+    </w:p>
+    <w:p>
+      <w:pPr>
+        <w:pStyle w:val="berschrift2"/>
+      </w:pPr>
+      <w:bookmarkStart w:id="10" w:name="_Toc451594888"/>
+      <w:r>
+        <w:t>Weitere Klassen</w:t>
+      </w:r>
+      <w:bookmarkEnd w:id="10"/>
+    </w:p>
+    <w:p>
+      <w:r>
+        <w:t xml:space="preserve">Neben </w:t>
+      </w:r>
+      <w:r>
+        <w:t>dem</w:t>
+      </w:r>
+      <w:r>
+        <w:t xml:space="preserve"> eigentlichen Spiel bietet die Anwendung weitere Funktionalitäten</w:t>
+      </w:r>
+      <w:r>
+        <w:t xml:space="preserve">, zu denen </w:t>
+      </w:r>
+      <w:r>
+        <w:t xml:space="preserve">die Benutzerverwaltung, eine </w:t>
+      </w:r>
+      <w:r>
+        <w:t xml:space="preserve">Spielerranking </w:t>
+      </w:r>
+      <w:r>
+        <w:t>und die Auswahl eines nicht beendeten Spiels</w:t>
+      </w:r>
+      <w:r>
+        <w:t xml:space="preserve"> zählen</w:t>
+      </w:r>
+      <w:r>
+        <w:t>.</w:t>
+      </w:r>
+    </w:p>
+    <w:p>
+      <w:r>
+        <w:lastRenderedPageBreak/>
+        <w:t xml:space="preserve">Für diese Funktionalitäten werden weitere Klassen für den Zugriff auf die Datenbank benötigt, da die Funktionalitäten mit der eigentlichen Hauptfunktionalität, dem  Spielen, nicht direkt etwas zu tun haben. </w:t>
+      </w:r>
+    </w:p>
+    <w:p>
+      <w:r>
+        <w:t xml:space="preserve">Diese Klassen </w:t>
+      </w:r>
+      <w:r>
+        <w:t xml:space="preserve">sind von dem Spielkern entkoppelt und </w:t>
+      </w:r>
+      <w:r>
+        <w:t>müssen nicht instanziiert werden und stellen deshalb nur statische Funktionen zur Verfügung.</w:t>
+      </w:r>
+    </w:p>
+    <w:p>
+      <w:pPr>
+        <w:pStyle w:val="AbbildungenAnhang"/>
+      </w:pPr>
     </w:p>
     <w:p>
       <w:pPr>
         <w:pStyle w:val="AbbildungenAnhang"/>
         <w:sectPr>
-          <w:footerReference w:type="default" r:id="rId9"/>
+          <w:footerReference w:type="default" r:id="rId10"/>
           <w:pgSz w:w="11906" w:h="16838"/>
           <w:pgMar w:top="1134" w:right="1134" w:bottom="1134" w:left="2268" w:header="709" w:footer="709" w:gutter="0"/>
           <w:pgNumType w:start="1"/>
@@ -1299,8 +2447,8 @@
       </w:pPr>
     </w:p>
     <w:sectPr>
-      <w:headerReference w:type="default" r:id="rId10"/>
-      <w:footerReference w:type="default" r:id="rId11"/>
+      <w:headerReference w:type="default" r:id="rId11"/>
+      <w:footerReference w:type="default" r:id="rId12"/>
       <w:pgSz w:w="11906" w:h="16838"/>
       <w:pgMar w:top="1134" w:right="1134" w:bottom="1134" w:left="2268" w:header="709" w:footer="709" w:gutter="0"/>
       <w:pgNumType w:fmt="upperRoman" w:start="1"/>
@@ -4441,7 +5589,7 @@
 </file>
 
 <file path=customXml/itemProps1.xml><?xml version="1.0" encoding="utf-8"?>
-<ds:datastoreItem xmlns:ds="http://schemas.openxmlformats.org/officeDocument/2006/customXml" ds:itemID="{B239E93E-715D-4CB8-9A9E-6D63535976CB}">
+<ds:datastoreItem xmlns:ds="http://schemas.openxmlformats.org/officeDocument/2006/customXml" ds:itemID="{4FD55208-CFF9-4076-9907-E27C28EF8F04}">
   <ds:schemaRefs>
     <ds:schemaRef ds:uri="http://schemas.openxmlformats.org/officeDocument/2006/bibliography"/>
   </ds:schemaRefs>

</xml_diff>

<commit_message>
Stand, von dem jetzt weitergearbeitet wird
</commit_message>
<xml_diff>
--- a/doku.docx
+++ b/doku.docx
@@ -664,7 +664,7 @@
         <w:pStyle w:val="Titel"/>
         <w:spacing w:line="360" w:lineRule="auto"/>
       </w:pPr>
-      <w:bookmarkStart w:id="0" w:name="_Toc451594878"/>
+      <w:bookmarkStart w:id="0" w:name="_Toc451640947"/>
       <w:r>
         <w:lastRenderedPageBreak/>
         <w:t>Inhaltsverzeichnis</w:t>
@@ -711,7 +711,7 @@
         </w:rPr>
         <w:fldChar w:fldCharType="separate"/>
       </w:r>
-      <w:hyperlink w:anchor="_Toc451594878" w:history="1">
+      <w:hyperlink w:anchor="_Toc451640947" w:history="1">
         <w:r>
           <w:rPr>
             <w:rStyle w:val="Hyperlink"/>
@@ -751,7 +751,7 @@
           <w:rPr>
             <w:noProof/>
           </w:rPr>
-          <w:instrText xml:space="preserve"> PAGEREF _Toc451594878 \h </w:instrText>
+          <w:instrText xml:space="preserve"> PAGEREF _Toc451640947 \h </w:instrText>
         </w:r>
         <w:r>
           <w:rPr>
@@ -788,7 +788,7 @@
           <w:szCs w:val="22"/>
         </w:rPr>
       </w:pPr>
-      <w:hyperlink w:anchor="_Toc451594879" w:history="1">
+      <w:hyperlink w:anchor="_Toc451640948" w:history="1">
         <w:r>
           <w:rPr>
             <w:rStyle w:val="Hyperlink"/>
@@ -828,7 +828,7 @@
           <w:rPr>
             <w:noProof/>
           </w:rPr>
-          <w:instrText xml:space="preserve"> PAGEREF _Toc451594879 \h </w:instrText>
+          <w:instrText xml:space="preserve"> PAGEREF _Toc451640948 \h </w:instrText>
         </w:r>
         <w:r>
           <w:rPr>
@@ -865,7 +865,7 @@
           <w:szCs w:val="22"/>
         </w:rPr>
       </w:pPr>
-      <w:hyperlink w:anchor="_Toc451594880" w:history="1">
+      <w:hyperlink w:anchor="_Toc451640949" w:history="1">
         <w:r>
           <w:rPr>
             <w:rStyle w:val="Hyperlink"/>
@@ -908,7 +908,7 @@
           <w:rPr>
             <w:noProof/>
           </w:rPr>
-          <w:instrText xml:space="preserve"> PAGEREF _Toc451594880 \h </w:instrText>
+          <w:instrText xml:space="preserve"> PAGEREF _Toc451640949 \h </w:instrText>
         </w:r>
         <w:r>
           <w:rPr>
@@ -945,7 +945,7 @@
           <w:szCs w:val="22"/>
         </w:rPr>
       </w:pPr>
-      <w:hyperlink w:anchor="_Toc451594881" w:history="1">
+      <w:hyperlink w:anchor="_Toc451640950" w:history="1">
         <w:r>
           <w:rPr>
             <w:rStyle w:val="Hyperlink"/>
@@ -988,7 +988,7 @@
           <w:rPr>
             <w:noProof/>
           </w:rPr>
-          <w:instrText xml:space="preserve"> PAGEREF _Toc451594881 \h </w:instrText>
+          <w:instrText xml:space="preserve"> PAGEREF _Toc451640950 \h </w:instrText>
         </w:r>
         <w:r>
           <w:rPr>
@@ -1025,7 +1025,7 @@
           <w:szCs w:val="22"/>
         </w:rPr>
       </w:pPr>
-      <w:hyperlink w:anchor="_Toc451594882" w:history="1">
+      <w:hyperlink w:anchor="_Toc451640951" w:history="1">
         <w:r>
           <w:rPr>
             <w:rStyle w:val="Hyperlink"/>
@@ -1068,7 +1068,7 @@
           <w:rPr>
             <w:noProof/>
           </w:rPr>
-          <w:instrText xml:space="preserve"> PAGEREF _Toc451594882 \h </w:instrText>
+          <w:instrText xml:space="preserve"> PAGEREF _Toc451640951 \h </w:instrText>
         </w:r>
         <w:r>
           <w:rPr>
@@ -1105,7 +1105,7 @@
           <w:szCs w:val="22"/>
         </w:rPr>
       </w:pPr>
-      <w:hyperlink w:anchor="_Toc451594883" w:history="1">
+      <w:hyperlink w:anchor="_Toc451640952" w:history="1">
         <w:r>
           <w:rPr>
             <w:rStyle w:val="Hyperlink"/>
@@ -1145,7 +1145,7 @@
           <w:rPr>
             <w:noProof/>
           </w:rPr>
-          <w:instrText xml:space="preserve"> PAGEREF _Toc451594883 \h </w:instrText>
+          <w:instrText xml:space="preserve"> PAGEREF _Toc451640952 \h </w:instrText>
         </w:r>
         <w:r>
           <w:rPr>
@@ -1182,7 +1182,7 @@
           <w:szCs w:val="22"/>
         </w:rPr>
       </w:pPr>
-      <w:hyperlink w:anchor="_Toc451594884" w:history="1">
+      <w:hyperlink w:anchor="_Toc451640953" w:history="1">
         <w:r>
           <w:rPr>
             <w:rStyle w:val="Hyperlink"/>
@@ -1222,7 +1222,7 @@
           <w:rPr>
             <w:noProof/>
           </w:rPr>
-          <w:instrText xml:space="preserve"> PAGEREF _Toc451594884 \h </w:instrText>
+          <w:instrText xml:space="preserve"> PAGEREF _Toc451640953 \h </w:instrText>
         </w:r>
         <w:r>
           <w:rPr>
@@ -1251,7 +1251,7 @@
     </w:p>
     <w:p>
       <w:pPr>
-        <w:pStyle w:val="Verzeichnis1"/>
+        <w:pStyle w:val="Verzeichnis2"/>
         <w:rPr>
           <w:rFonts w:eastAsiaTheme="minorEastAsia"/>
           <w:noProof/>
@@ -1259,13 +1259,16 @@
           <w:szCs w:val="22"/>
         </w:rPr>
       </w:pPr>
-      <w:hyperlink w:anchor="_Toc451594885" w:history="1">
+      <w:hyperlink w:anchor="_Toc451640954" w:history="1">
         <w:r>
           <w:rPr>
             <w:rStyle w:val="Hyperlink"/>
-            <w:noProof/>
-          </w:rPr>
-          <w:t>4</w:t>
+            <w:rFonts w:cstheme="minorHAnsi"/>
+            <w:noProof/>
+            <w:snapToGrid w:val="0"/>
+            <w:w w:val="0"/>
+          </w:rPr>
+          <w:t>3.1</w:t>
         </w:r>
         <w:r>
           <w:rPr>
@@ -1281,7 +1284,7 @@
             <w:rStyle w:val="Hyperlink"/>
             <w:noProof/>
           </w:rPr>
-          <w:t>Beschreibung der Anwendung</w:t>
+          <w:t>Datenbankschema</w:t>
         </w:r>
         <w:r>
           <w:rPr>
@@ -1299,7 +1302,7 @@
           <w:rPr>
             <w:noProof/>
           </w:rPr>
-          <w:instrText xml:space="preserve"> PAGEREF _Toc451594885 \h </w:instrText>
+          <w:instrText xml:space="preserve"> PAGEREF _Toc451640954 \h </w:instrText>
         </w:r>
         <w:r>
           <w:rPr>
@@ -1336,7 +1339,7 @@
           <w:szCs w:val="22"/>
         </w:rPr>
       </w:pPr>
-      <w:hyperlink w:anchor="_Toc451594886" w:history="1">
+      <w:hyperlink w:anchor="_Toc451640955" w:history="1">
         <w:r>
           <w:rPr>
             <w:rStyle w:val="Hyperlink"/>
@@ -1345,7 +1348,7 @@
             <w:snapToGrid w:val="0"/>
             <w:w w:val="0"/>
           </w:rPr>
-          <w:t>4.1</w:t>
+          <w:t>3.2</w:t>
         </w:r>
         <w:r>
           <w:rPr>
@@ -1361,7 +1364,7 @@
             <w:rStyle w:val="Hyperlink"/>
             <w:noProof/>
           </w:rPr>
-          <w:t>Der Controller index.php</w:t>
+          <w:t>Normalisierung</w:t>
         </w:r>
         <w:r>
           <w:rPr>
@@ -1379,7 +1382,7 @@
           <w:rPr>
             <w:noProof/>
           </w:rPr>
-          <w:instrText xml:space="preserve"> PAGEREF _Toc451594886 \h </w:instrText>
+          <w:instrText xml:space="preserve"> PAGEREF _Toc451640955 \h </w:instrText>
         </w:r>
         <w:r>
           <w:rPr>
@@ -1396,7 +1399,7 @@
           <w:rPr>
             <w:noProof/>
           </w:rPr>
-          <w:t>4</w:t>
+          <w:t>6</w:t>
         </w:r>
         <w:r>
           <w:rPr>
@@ -1408,7 +1411,7 @@
     </w:p>
     <w:p>
       <w:pPr>
-        <w:pStyle w:val="Verzeichnis2"/>
+        <w:pStyle w:val="Verzeichnis1"/>
         <w:rPr>
           <w:rFonts w:eastAsiaTheme="minorEastAsia"/>
           <w:noProof/>
@@ -1416,16 +1419,13 @@
           <w:szCs w:val="22"/>
         </w:rPr>
       </w:pPr>
-      <w:hyperlink w:anchor="_Toc451594887" w:history="1">
+      <w:hyperlink w:anchor="_Toc451640956" w:history="1">
         <w:r>
           <w:rPr>
             <w:rStyle w:val="Hyperlink"/>
-            <w:rFonts w:cstheme="minorHAnsi"/>
-            <w:noProof/>
-            <w:snapToGrid w:val="0"/>
-            <w:w w:val="0"/>
-          </w:rPr>
-          <w:t>4.2</w:t>
+            <w:noProof/>
+          </w:rPr>
+          <w:t>4</w:t>
         </w:r>
         <w:r>
           <w:rPr>
@@ -1441,7 +1441,7 @@
             <w:rStyle w:val="Hyperlink"/>
             <w:noProof/>
           </w:rPr>
-          <w:t>Klassenmodell</w:t>
+          <w:t>Beschreibung der Anwendung</w:t>
         </w:r>
         <w:r>
           <w:rPr>
@@ -1459,7 +1459,7 @@
           <w:rPr>
             <w:noProof/>
           </w:rPr>
-          <w:instrText xml:space="preserve"> PAGEREF _Toc451594887 \h </w:instrText>
+          <w:instrText xml:space="preserve"> PAGEREF _Toc451640956 \h </w:instrText>
         </w:r>
         <w:r>
           <w:rPr>
@@ -1476,7 +1476,7 @@
           <w:rPr>
             <w:noProof/>
           </w:rPr>
-          <w:t>4</w:t>
+          <w:t>6</w:t>
         </w:r>
         <w:r>
           <w:rPr>
@@ -1496,7 +1496,7 @@
           <w:szCs w:val="22"/>
         </w:rPr>
       </w:pPr>
-      <w:hyperlink w:anchor="_Toc451594888" w:history="1">
+      <w:hyperlink w:anchor="_Toc451640957" w:history="1">
         <w:r>
           <w:rPr>
             <w:rStyle w:val="Hyperlink"/>
@@ -1505,7 +1505,7 @@
             <w:snapToGrid w:val="0"/>
             <w:w w:val="0"/>
           </w:rPr>
-          <w:t>4.3</w:t>
+          <w:t>4.1</w:t>
         </w:r>
         <w:r>
           <w:rPr>
@@ -1521,6 +1521,166 @@
             <w:rStyle w:val="Hyperlink"/>
             <w:noProof/>
           </w:rPr>
+          <w:t>Der Controller index.php</w:t>
+        </w:r>
+        <w:r>
+          <w:rPr>
+            <w:noProof/>
+          </w:rPr>
+          <w:tab/>
+        </w:r>
+        <w:r>
+          <w:rPr>
+            <w:noProof/>
+          </w:rPr>
+          <w:fldChar w:fldCharType="begin"/>
+        </w:r>
+        <w:r>
+          <w:rPr>
+            <w:noProof/>
+          </w:rPr>
+          <w:instrText xml:space="preserve"> PAGEREF _Toc451640957 \h </w:instrText>
+        </w:r>
+        <w:r>
+          <w:rPr>
+            <w:noProof/>
+          </w:rPr>
+        </w:r>
+        <w:r>
+          <w:rPr>
+            <w:noProof/>
+          </w:rPr>
+          <w:fldChar w:fldCharType="separate"/>
+        </w:r>
+        <w:r>
+          <w:rPr>
+            <w:noProof/>
+          </w:rPr>
+          <w:t>6</w:t>
+        </w:r>
+        <w:r>
+          <w:rPr>
+            <w:noProof/>
+          </w:rPr>
+          <w:fldChar w:fldCharType="end"/>
+        </w:r>
+      </w:hyperlink>
+    </w:p>
+    <w:p>
+      <w:pPr>
+        <w:pStyle w:val="Verzeichnis2"/>
+        <w:rPr>
+          <w:rFonts w:eastAsiaTheme="minorEastAsia"/>
+          <w:noProof/>
+          <w:sz w:val="22"/>
+          <w:szCs w:val="22"/>
+        </w:rPr>
+      </w:pPr>
+      <w:hyperlink w:anchor="_Toc451640958" w:history="1">
+        <w:r>
+          <w:rPr>
+            <w:rStyle w:val="Hyperlink"/>
+            <w:rFonts w:cstheme="minorHAnsi"/>
+            <w:noProof/>
+            <w:snapToGrid w:val="0"/>
+            <w:w w:val="0"/>
+          </w:rPr>
+          <w:t>4.2</w:t>
+        </w:r>
+        <w:r>
+          <w:rPr>
+            <w:rFonts w:eastAsiaTheme="minorEastAsia"/>
+            <w:noProof/>
+            <w:sz w:val="22"/>
+            <w:szCs w:val="22"/>
+          </w:rPr>
+          <w:tab/>
+        </w:r>
+        <w:r>
+          <w:rPr>
+            <w:rStyle w:val="Hyperlink"/>
+            <w:noProof/>
+          </w:rPr>
+          <w:t>Klassenmodell</w:t>
+        </w:r>
+        <w:r>
+          <w:rPr>
+            <w:noProof/>
+          </w:rPr>
+          <w:tab/>
+        </w:r>
+        <w:r>
+          <w:rPr>
+            <w:noProof/>
+          </w:rPr>
+          <w:fldChar w:fldCharType="begin"/>
+        </w:r>
+        <w:r>
+          <w:rPr>
+            <w:noProof/>
+          </w:rPr>
+          <w:instrText xml:space="preserve"> PAGEREF _Toc451640958 \h </w:instrText>
+        </w:r>
+        <w:r>
+          <w:rPr>
+            <w:noProof/>
+          </w:rPr>
+        </w:r>
+        <w:r>
+          <w:rPr>
+            <w:noProof/>
+          </w:rPr>
+          <w:fldChar w:fldCharType="separate"/>
+        </w:r>
+        <w:r>
+          <w:rPr>
+            <w:noProof/>
+          </w:rPr>
+          <w:t>7</w:t>
+        </w:r>
+        <w:r>
+          <w:rPr>
+            <w:noProof/>
+          </w:rPr>
+          <w:fldChar w:fldCharType="end"/>
+        </w:r>
+      </w:hyperlink>
+    </w:p>
+    <w:p>
+      <w:pPr>
+        <w:pStyle w:val="Verzeichnis2"/>
+        <w:rPr>
+          <w:rFonts w:eastAsiaTheme="minorEastAsia"/>
+          <w:noProof/>
+          <w:sz w:val="22"/>
+          <w:szCs w:val="22"/>
+        </w:rPr>
+      </w:pPr>
+      <w:hyperlink w:anchor="_Toc451640959" w:history="1">
+        <w:r>
+          <w:rPr>
+            <w:rStyle w:val="Hyperlink"/>
+            <w:rFonts w:cstheme="minorHAnsi"/>
+            <w:noProof/>
+            <w:snapToGrid w:val="0"/>
+            <w:w w:val="0"/>
+          </w:rPr>
+          <w:t>4.3</w:t>
+        </w:r>
+        <w:r>
+          <w:rPr>
+            <w:rFonts w:eastAsiaTheme="minorEastAsia"/>
+            <w:noProof/>
+            <w:sz w:val="22"/>
+            <w:szCs w:val="22"/>
+          </w:rPr>
+          <w:tab/>
+        </w:r>
+        <w:r>
+          <w:rPr>
+            <w:rStyle w:val="Hyperlink"/>
+            <w:noProof/>
+          </w:rPr>
           <w:t>Weitere Klassen</w:t>
         </w:r>
         <w:r>
@@ -1539,7 +1699,7 @@
           <w:rPr>
             <w:noProof/>
           </w:rPr>
-          <w:instrText xml:space="preserve"> PAGEREF _Toc451594888 \h </w:instrText>
+          <w:instrText xml:space="preserve"> PAGEREF _Toc451640959 \h </w:instrText>
         </w:r>
         <w:r>
           <w:rPr>
@@ -1556,7 +1716,7 @@
           <w:rPr>
             <w:noProof/>
           </w:rPr>
-          <w:t>6</w:t>
+          <w:t>8</w:t>
         </w:r>
         <w:r>
           <w:rPr>
@@ -1588,7 +1748,7 @@
       <w:pPr>
         <w:pStyle w:val="berschrift1"/>
       </w:pPr>
-      <w:bookmarkStart w:id="1" w:name="_Toc451594879"/>
+      <w:bookmarkStart w:id="1" w:name="_Toc451640948"/>
       <w:r>
         <w:t>Vorgehen und Designentscheidungen</w:t>
       </w:r>
@@ -1598,7 +1758,7 @@
       <w:pPr>
         <w:pStyle w:val="berschrift2"/>
       </w:pPr>
-      <w:bookmarkStart w:id="2" w:name="_Toc451594880"/>
+      <w:bookmarkStart w:id="2" w:name="_Toc451640949"/>
       <w:r>
         <w:t>Anforderungen</w:t>
       </w:r>
@@ -1653,7 +1813,7 @@
       <w:pPr>
         <w:pStyle w:val="berschrift2"/>
       </w:pPr>
-      <w:bookmarkStart w:id="3" w:name="_Toc451594881"/>
+      <w:bookmarkStart w:id="3" w:name="_Toc451640950"/>
       <w:r>
         <w:t>Navigationskonzept</w:t>
       </w:r>
@@ -1758,7 +1918,7 @@
       <w:pPr>
         <w:pStyle w:val="berschrift2"/>
       </w:pPr>
-      <w:bookmarkStart w:id="4" w:name="_Toc451594882"/>
+      <w:bookmarkStart w:id="4" w:name="_Toc451640951"/>
       <w:r>
         <w:t>Allgemeine Designentscheidungen</w:t>
       </w:r>
@@ -1903,7 +2063,7 @@
       <w:pPr>
         <w:pStyle w:val="berschrift1"/>
       </w:pPr>
-      <w:bookmarkStart w:id="5" w:name="_Toc451594883"/>
+      <w:bookmarkStart w:id="5" w:name="_Toc451640952"/>
       <w:r>
         <w:t>Installationsanleitung</w:t>
       </w:r>
@@ -1913,7 +2073,7 @@
       <w:pPr>
         <w:pStyle w:val="berschrift1"/>
       </w:pPr>
-      <w:bookmarkStart w:id="6" w:name="_Toc451594884"/>
+      <w:bookmarkStart w:id="6" w:name="_Toc451640953"/>
       <w:r>
         <w:t>Beschreibung der Datenbank</w:t>
       </w:r>
@@ -1923,9 +2083,11 @@
       <w:pPr>
         <w:pStyle w:val="berschrift2"/>
       </w:pPr>
+      <w:bookmarkStart w:id="7" w:name="_Toc451640954"/>
       <w:r>
         <w:t>Datenbankschema</w:t>
       </w:r>
+      <w:bookmarkEnd w:id="7"/>
     </w:p>
     <w:p>
       <w:r>
@@ -2012,9 +2174,11 @@
       <w:pPr>
         <w:pStyle w:val="berschrift2"/>
       </w:pPr>
+      <w:bookmarkStart w:id="8" w:name="_Toc451640955"/>
       <w:r>
         <w:t>Normalisierung</w:t>
       </w:r>
+      <w:bookmarkEnd w:id="8"/>
     </w:p>
     <w:p>
       <w:r>
@@ -2026,30 +2190,22 @@
       </w:r>
       <w:proofErr w:type="spellEnd"/>
       <w:r>
+        <w:t>" und "summe_unten", "spielerscore", "beendet", "</w:t>
+      </w:r>
+      <w:proofErr w:type="spellStart"/>
+      <w:r>
+        <w:t>derzeitiger_Spieler</w:t>
+      </w:r>
+      <w:proofErr w:type="spellEnd"/>
+      <w:r>
         <w:t>" und "</w:t>
       </w:r>
       <w:proofErr w:type="spellStart"/>
       <w:r>
-        <w:t>summe_unten</w:t>
+        <w:t>aktuelle_Runde</w:t>
       </w:r>
       <w:proofErr w:type="spellEnd"/>
       <w:r>
-        <w:t>", "spielerscore", "beendet", "</w:t>
-      </w:r>
-      <w:proofErr w:type="spellStart"/>
-      <w:r>
-        <w:t>derzeitiger_Spieler</w:t>
-      </w:r>
-      <w:proofErr w:type="spellEnd"/>
-      <w:r>
-        <w:t>" und "</w:t>
-      </w:r>
-      <w:proofErr w:type="spellStart"/>
-      <w:r>
-        <w:t>aktuelle_Runde</w:t>
-      </w:r>
-      <w:proofErr w:type="spellEnd"/>
-      <w:r>
         <w:t>" formell gegen das Verbot von transitiven Abhängigkeiten, da diese Attribute sich aus anderen Nichtschlüsselattributen (oder aus dem Kontext Mehrerer) ableiten lassen.</w:t>
       </w:r>
     </w:p>
@@ -2057,21 +2213,21 @@
       <w:pPr>
         <w:pStyle w:val="berschrift1"/>
       </w:pPr>
-      <w:bookmarkStart w:id="7" w:name="_Toc451594885"/>
+      <w:bookmarkStart w:id="9" w:name="_Toc451640956"/>
       <w:r>
         <w:t>Beschreibung der Anwendung</w:t>
       </w:r>
-      <w:bookmarkEnd w:id="7"/>
+      <w:bookmarkEnd w:id="9"/>
     </w:p>
     <w:p>
       <w:pPr>
         <w:pStyle w:val="berschrift2"/>
       </w:pPr>
-      <w:bookmarkStart w:id="8" w:name="_Toc451594886"/>
+      <w:bookmarkStart w:id="10" w:name="_Toc451640957"/>
       <w:r>
         <w:t>Der Controller index.php</w:t>
       </w:r>
-      <w:bookmarkEnd w:id="8"/>
+      <w:bookmarkEnd w:id="10"/>
     </w:p>
     <w:p>
       <w:r>
@@ -2147,11 +2303,11 @@
       <w:pPr>
         <w:pStyle w:val="berschrift2"/>
       </w:pPr>
-      <w:bookmarkStart w:id="9" w:name="_Toc451594887"/>
+      <w:bookmarkStart w:id="11" w:name="_Toc451640958"/>
       <w:r>
         <w:t>Klassenmodell</w:t>
       </w:r>
-      <w:bookmarkEnd w:id="9"/>
+      <w:bookmarkEnd w:id="11"/>
     </w:p>
     <w:p>
       <w:r>
@@ -2334,11 +2490,11 @@
       <w:pPr>
         <w:pStyle w:val="berschrift2"/>
       </w:pPr>
-      <w:bookmarkStart w:id="10" w:name="_Toc451594888"/>
+      <w:bookmarkStart w:id="12" w:name="_Toc451640959"/>
       <w:r>
         <w:t>Weitere Klassen</w:t>
       </w:r>
-      <w:bookmarkEnd w:id="10"/>
+      <w:bookmarkEnd w:id="12"/>
     </w:p>
     <w:p>
       <w:r>
@@ -2649,7 +2805,7 @@
             <w:rPr>
               <w:noProof/>
             </w:rPr>
-            <w:t>4</w:t>
+            <w:t>5</w:t>
           </w:r>
         </w:fldSimple>
       </w:p>
@@ -5720,7 +5876,7 @@
 </file>
 
 <file path=customXml/itemProps1.xml><?xml version="1.0" encoding="utf-8"?>
-<ds:datastoreItem xmlns:ds="http://schemas.openxmlformats.org/officeDocument/2006/customXml" ds:itemID="{6BA7F891-4183-4007-B694-DEF1D529160E}">
+<ds:datastoreItem xmlns:ds="http://schemas.openxmlformats.org/officeDocument/2006/customXml" ds:itemID="{9D4CC541-9B0C-4260-BE2E-3031AB30FB7A}">
   <ds:schemaRefs>
     <ds:schemaRef ds:uri="http://schemas.openxmlformats.org/officeDocument/2006/bibliography"/>
   </ds:schemaRefs>

</xml_diff>

<commit_message>
Doku jetzt wirklich final
</commit_message>
<xml_diff>
--- a/doku.docx
+++ b/doku.docx
@@ -1816,23 +1816,51 @@
         <w:t>.</w:t>
       </w:r>
       <w:r>
-        <w:t xml:space="preserve"> Darüber hinaus sind grundlegende Sicherheitsmechanismen zu implementieren, die die Anwendung vor Session-</w:t>
+        <w:t xml:space="preserve"> Darüber hinaus sind grundlegende Sicherheitsmechanismen zu implem</w:t>
+      </w:r>
+      <w:r>
+        <w:t>entieren, die die Anwendung vor SQL-</w:t>
       </w:r>
       <w:proofErr w:type="spellStart"/>
       <w:r>
+        <w:t>Injection</w:t>
+      </w:r>
+      <w:proofErr w:type="spellEnd"/>
+      <w:r>
+        <w:t xml:space="preserve"> (</w:t>
+      </w:r>
+      <w:proofErr w:type="spellStart"/>
+      <w:r>
+        <w:t>prepared</w:t>
+      </w:r>
+      <w:proofErr w:type="spellEnd"/>
+      <w:r>
+        <w:t>-Statements)</w:t>
+      </w:r>
+      <w:r>
+        <w:t xml:space="preserve"> </w:t>
+      </w:r>
+      <w:r>
+        <w:t xml:space="preserve">und Session </w:t>
+      </w:r>
+      <w:proofErr w:type="spellStart"/>
+      <w:r>
         <w:t>Hijacking</w:t>
       </w:r>
       <w:proofErr w:type="spellEnd"/>
       <w:r>
-        <w:t>, SQL-</w:t>
+        <w:t xml:space="preserve"> (</w:t>
       </w:r>
       <w:proofErr w:type="spellStart"/>
       <w:r>
-        <w:t>Injection</w:t>
+        <w:t>SessionID</w:t>
       </w:r>
       <w:proofErr w:type="spellEnd"/>
       <w:r>
-        <w:t xml:space="preserve"> und XSS schützen.</w:t>
+        <w:t xml:space="preserve">) </w:t>
+      </w:r>
+      <w:r>
+        <w:t>schützen.</w:t>
       </w:r>
     </w:p>
     <w:p>
@@ -3184,7 +3212,7 @@
             <w:rPr>
               <w:noProof/>
             </w:rPr>
-            <w:t>9</w:t>
+            <w:t>1</w:t>
           </w:r>
         </w:fldSimple>
       </w:p>
@@ -6255,7 +6283,7 @@
 </file>
 
 <file path=customXml/itemProps1.xml><?xml version="1.0" encoding="utf-8"?>
-<ds:datastoreItem xmlns:ds="http://schemas.openxmlformats.org/officeDocument/2006/customXml" ds:itemID="{7FE5014F-2073-4443-8DF1-04D9AF1653EB}">
+<ds:datastoreItem xmlns:ds="http://schemas.openxmlformats.org/officeDocument/2006/customXml" ds:itemID="{DC58C0B9-E847-4F0E-9AE5-454FBCD7F78C}">
   <ds:schemaRefs>
     <ds:schemaRef ds:uri="http://schemas.openxmlformats.org/officeDocument/2006/bibliography"/>
   </ds:schemaRefs>

</xml_diff>